<commit_message>
commit for Install PowerShell
</commit_message>
<xml_diff>
--- a/powershell outputs.docx
+++ b/powershell outputs.docx
@@ -20,6 +20,9 @@
     <w:p/>
     <w:p>
       <w:r>
+        <w:rPr>
+          <w:noProof/>
+        </w:rPr>
         <w:drawing>
           <wp:inline distT="0" distB="0" distL="0" distR="0" wp14:anchorId="3DB09EDA" wp14:editId="54ECD5F2">
             <wp:extent cx="5731510" cy="3853180"/>
@@ -45,6 +48,60 @@
                     <a:xfrm>
                       <a:off x="0" y="0"/>
                       <a:ext cx="5731510" cy="3853180"/>
+                    </a:xfrm>
+                    <a:prstGeom prst="rect">
+                      <a:avLst/>
+                    </a:prstGeom>
+                  </pic:spPr>
+                </pic:pic>
+              </a:graphicData>
+            </a:graphic>
+          </wp:inline>
+        </w:drawing>
+      </w:r>
+    </w:p>
+    <w:p/>
+    <w:p/>
+    <w:p>
+      <w:pPr>
+        <w:pStyle w:val="ListParagraph"/>
+        <w:numPr>
+          <w:ilvl w:val="0"/>
+          <w:numId w:val="1"/>
+        </w:numPr>
+      </w:pPr>
+      <w:r>
+        <w:t>Install-PowerShell.ps1</w:t>
+      </w:r>
+    </w:p>
+    <w:p/>
+    <w:p>
+      <w:r>
+        <w:drawing>
+          <wp:inline distT="0" distB="0" distL="0" distR="0" wp14:anchorId="6EDCF25F" wp14:editId="5C7BD3FA">
+            <wp:extent cx="5731510" cy="745490"/>
+            <wp:effectExtent l="0" t="0" r="2540" b="0"/>
+            <wp:docPr id="1070073984" name="Picture 1" descr="A screenshot of a computer program&#10;&#10;Description automatically generated"/>
+            <wp:cNvGraphicFramePr>
+              <a:graphicFrameLocks xmlns:a="http://schemas.openxmlformats.org/drawingml/2006/main" noChangeAspect="1"/>
+            </wp:cNvGraphicFramePr>
+            <a:graphic xmlns:a="http://schemas.openxmlformats.org/drawingml/2006/main">
+              <a:graphicData uri="http://schemas.openxmlformats.org/drawingml/2006/picture">
+                <pic:pic xmlns:pic="http://schemas.openxmlformats.org/drawingml/2006/picture">
+                  <pic:nvPicPr>
+                    <pic:cNvPr id="1070073984" name="Picture 1" descr="A screenshot of a computer program&#10;&#10;Description automatically generated"/>
+                    <pic:cNvPicPr/>
+                  </pic:nvPicPr>
+                  <pic:blipFill>
+                    <a:blip r:embed="rId6"/>
+                    <a:stretch>
+                      <a:fillRect/>
+                    </a:stretch>
+                  </pic:blipFill>
+                  <pic:spPr>
+                    <a:xfrm>
+                      <a:off x="0" y="0"/>
+                      <a:ext cx="5731510" cy="745490"/>
                     </a:xfrm>
                     <a:prstGeom prst="rect">
                       <a:avLst/>

</xml_diff>

<commit_message>
commit for simple tax calculation.ps1
</commit_message>
<xml_diff>
--- a/powershell outputs.docx
+++ b/powershell outputs.docx
@@ -61,7 +61,6 @@
       </w:r>
     </w:p>
     <w:p/>
-    <w:p/>
     <w:p>
       <w:pPr>
         <w:pStyle w:val="ListParagraph"/>
@@ -77,6 +76,9 @@
     <w:p/>
     <w:p>
       <w:r>
+        <w:rPr>
+          <w:noProof/>
+        </w:rPr>
         <w:drawing>
           <wp:inline distT="0" distB="0" distL="0" distR="0" wp14:anchorId="6EDCF25F" wp14:editId="5C7BD3FA">
             <wp:extent cx="5731510" cy="745490"/>
@@ -102,6 +104,61 @@
                     <a:xfrm>
                       <a:off x="0" y="0"/>
                       <a:ext cx="5731510" cy="745490"/>
+                    </a:xfrm>
+                    <a:prstGeom prst="rect">
+                      <a:avLst/>
+                    </a:prstGeom>
+                  </pic:spPr>
+                </pic:pic>
+              </a:graphicData>
+            </a:graphic>
+          </wp:inline>
+        </w:drawing>
+      </w:r>
+    </w:p>
+    <w:p/>
+    <w:p>
+      <w:pPr>
+        <w:pStyle w:val="ListParagraph"/>
+        <w:numPr>
+          <w:ilvl w:val="0"/>
+          <w:numId w:val="1"/>
+        </w:numPr>
+      </w:pPr>
+      <w:r>
+        <w:t>simple tax calculation</w:t>
+      </w:r>
+      <w:r>
+        <w:t>.ps1</w:t>
+      </w:r>
+    </w:p>
+    <w:p>
+      <w:r>
+        <w:drawing>
+          <wp:inline distT="0" distB="0" distL="0" distR="0" wp14:anchorId="7F98744A" wp14:editId="2871B922">
+            <wp:extent cx="5731510" cy="1273175"/>
+            <wp:effectExtent l="0" t="0" r="2540" b="3175"/>
+            <wp:docPr id="2088194282" name="Picture 1" descr="A screenshot of a computer&#10;&#10;Description automatically generated"/>
+            <wp:cNvGraphicFramePr>
+              <a:graphicFrameLocks xmlns:a="http://schemas.openxmlformats.org/drawingml/2006/main" noChangeAspect="1"/>
+            </wp:cNvGraphicFramePr>
+            <a:graphic xmlns:a="http://schemas.openxmlformats.org/drawingml/2006/main">
+              <a:graphicData uri="http://schemas.openxmlformats.org/drawingml/2006/picture">
+                <pic:pic xmlns:pic="http://schemas.openxmlformats.org/drawingml/2006/picture">
+                  <pic:nvPicPr>
+                    <pic:cNvPr id="2088194282" name="Picture 1" descr="A screenshot of a computer&#10;&#10;Description automatically generated"/>
+                    <pic:cNvPicPr/>
+                  </pic:nvPicPr>
+                  <pic:blipFill>
+                    <a:blip r:embed="rId7"/>
+                    <a:stretch>
+                      <a:fillRect/>
+                    </a:stretch>
+                  </pic:blipFill>
+                  <pic:spPr>
+                    <a:xfrm>
+                      <a:off x="0" y="0"/>
+                      <a:ext cx="5731510" cy="1273175"/>
                     </a:xfrm>
                     <a:prstGeom prst="rect">
                       <a:avLst/>

</xml_diff>